<commit_message>
Adding additional risk assessment to the RiskAssessment.docx
</commit_message>
<xml_diff>
--- a/Documentation/RiskAssessment/RiskAssessment.docx
+++ b/Documentation/RiskAssessment/RiskAssessment.docx
@@ -606,6 +606,334 @@
             <w:r>
               <w:lastRenderedPageBreak/>
               <w:t>have created and making sure it works, so when you create a new piece of code and an error occurs, you’d know that it is probably the code you have written now.</w:t>
+            </w:r>
+          </w:p>
+        </w:tc>
+      </w:tr>
+      <w:tr>
+        <w:tc>
+          <w:tcPr>
+            <w:tcW w:w="1743" w:type="dxa"/>
+          </w:tcPr>
+          <w:p>
+            <w:pPr>
+              <w:jc w:val="right"/>
+            </w:pPr>
+            <w:r>
+              <w:lastRenderedPageBreak/>
+              <w:t>5</w:t>
+            </w:r>
+          </w:p>
+        </w:tc>
+        <w:tc>
+          <w:tcPr>
+            <w:tcW w:w="1743" w:type="dxa"/>
+          </w:tcPr>
+          <w:p>
+            <w:pPr>
+              <w:jc w:val="center"/>
+            </w:pPr>
+            <w:r>
+              <w:t xml:space="preserve">Major changes in </w:t>
+            </w:r>
+            <w:r>
+              <w:t>integrated development environments</w:t>
+            </w:r>
+            <w:r>
+              <w:t>/ dependencies</w:t>
+            </w:r>
+          </w:p>
+        </w:tc>
+        <w:tc>
+          <w:tcPr>
+            <w:tcW w:w="1743" w:type="dxa"/>
+          </w:tcPr>
+          <w:p>
+            <w:pPr>
+              <w:jc w:val="center"/>
+            </w:pPr>
+            <w:r>
+              <w:t>Certain functions may not work anymore, or may need something additional</w:t>
+            </w:r>
+          </w:p>
+        </w:tc>
+        <w:tc>
+          <w:tcPr>
+            <w:tcW w:w="1743" w:type="dxa"/>
+          </w:tcPr>
+          <w:p>
+            <w:pPr>
+              <w:jc w:val="center"/>
+            </w:pPr>
+            <w:r>
+              <w:t>Medium</w:t>
+            </w:r>
+          </w:p>
+        </w:tc>
+        <w:tc>
+          <w:tcPr>
+            <w:tcW w:w="1744" w:type="dxa"/>
+          </w:tcPr>
+          <w:p>
+            <w:pPr>
+              <w:jc w:val="center"/>
+            </w:pPr>
+            <w:r>
+              <w:t>High</w:t>
+            </w:r>
+          </w:p>
+        </w:tc>
+        <w:tc>
+          <w:tcPr>
+            <w:tcW w:w="1744" w:type="dxa"/>
+          </w:tcPr>
+          <w:p>
+            <w:pPr>
+              <w:jc w:val="center"/>
+            </w:pPr>
+            <w:r>
+              <w:t>Developer</w:t>
+            </w:r>
+          </w:p>
+        </w:tc>
+        <w:tc>
+          <w:tcPr>
+            <w:tcW w:w="1744" w:type="dxa"/>
+          </w:tcPr>
+          <w:p>
+            <w:pPr>
+              <w:jc w:val="center"/>
+            </w:pPr>
+            <w:r>
+              <w:t>Research for updates regarding the new changes.</w:t>
+            </w:r>
+          </w:p>
+        </w:tc>
+        <w:tc>
+          <w:tcPr>
+            <w:tcW w:w="1744" w:type="dxa"/>
+          </w:tcPr>
+          <w:p>
+            <w:pPr>
+              <w:jc w:val="center"/>
+            </w:pPr>
+            <w:r>
+              <w:t>Regular checking the changes and updates</w:t>
+            </w:r>
+            <w:r>
+              <w:t>.</w:t>
+            </w:r>
+          </w:p>
+        </w:tc>
+      </w:tr>
+      <w:tr>
+        <w:tc>
+          <w:tcPr>
+            <w:tcW w:w="1743" w:type="dxa"/>
+          </w:tcPr>
+          <w:p>
+            <w:pPr>
+              <w:jc w:val="right"/>
+            </w:pPr>
+            <w:r>
+              <w:t>6</w:t>
+            </w:r>
+          </w:p>
+        </w:tc>
+        <w:tc>
+          <w:tcPr>
+            <w:tcW w:w="1743" w:type="dxa"/>
+          </w:tcPr>
+          <w:p>
+            <w:pPr>
+              <w:jc w:val="center"/>
+            </w:pPr>
+            <w:r>
+              <w:t>Hardware chosen for the development project stops working</w:t>
+            </w:r>
+          </w:p>
+        </w:tc>
+        <w:tc>
+          <w:tcPr>
+            <w:tcW w:w="1743" w:type="dxa"/>
+          </w:tcPr>
+          <w:p>
+            <w:pPr>
+              <w:jc w:val="center"/>
+            </w:pPr>
+            <w:r>
+              <w:t>The project cannot be accessed as the hardware is malfunctioning</w:t>
+            </w:r>
+          </w:p>
+        </w:tc>
+        <w:tc>
+          <w:tcPr>
+            <w:tcW w:w="1743" w:type="dxa"/>
+          </w:tcPr>
+          <w:p>
+            <w:pPr>
+              <w:jc w:val="center"/>
+            </w:pPr>
+            <w:r>
+              <w:t>Low</w:t>
+            </w:r>
+          </w:p>
+        </w:tc>
+        <w:tc>
+          <w:tcPr>
+            <w:tcW w:w="1744" w:type="dxa"/>
+          </w:tcPr>
+          <w:p>
+            <w:pPr>
+              <w:jc w:val="center"/>
+            </w:pPr>
+            <w:r>
+              <w:t>High</w:t>
+            </w:r>
+          </w:p>
+        </w:tc>
+        <w:tc>
+          <w:tcPr>
+            <w:tcW w:w="1744" w:type="dxa"/>
+          </w:tcPr>
+          <w:p>
+            <w:pPr>
+              <w:jc w:val="center"/>
+            </w:pPr>
+            <w:r>
+              <w:t>Manufacturer</w:t>
+            </w:r>
+          </w:p>
+        </w:tc>
+        <w:tc>
+          <w:tcPr>
+            <w:tcW w:w="1744" w:type="dxa"/>
+          </w:tcPr>
+          <w:p>
+            <w:pPr>
+              <w:jc w:val="center"/>
+            </w:pPr>
+            <w:r>
+              <w:t>Bring the laptop to a technician who is able to fix it.</w:t>
+            </w:r>
+          </w:p>
+        </w:tc>
+        <w:tc>
+          <w:tcPr>
+            <w:tcW w:w="1744" w:type="dxa"/>
+          </w:tcPr>
+          <w:p>
+            <w:pPr>
+              <w:jc w:val="center"/>
+            </w:pPr>
+            <w:r>
+              <w:t>Upload all your work in the cloud, or online repository such as GitHub, so you can retrieve your work if your machine dies.</w:t>
+            </w:r>
+          </w:p>
+        </w:tc>
+      </w:tr>
+      <w:tr>
+        <w:tc>
+          <w:tcPr>
+            <w:tcW w:w="1743" w:type="dxa"/>
+          </w:tcPr>
+          <w:p>
+            <w:pPr>
+              <w:jc w:val="right"/>
+            </w:pPr>
+            <w:r>
+              <w:t>7</w:t>
+            </w:r>
+          </w:p>
+        </w:tc>
+        <w:tc>
+          <w:tcPr>
+            <w:tcW w:w="1743" w:type="dxa"/>
+          </w:tcPr>
+          <w:p>
+            <w:pPr>
+              <w:jc w:val="center"/>
+            </w:pPr>
+            <w:r>
+              <w:t>GitHub.com not working</w:t>
+            </w:r>
+          </w:p>
+        </w:tc>
+        <w:tc>
+          <w:tcPr>
+            <w:tcW w:w="1743" w:type="dxa"/>
+          </w:tcPr>
+          <w:p>
+            <w:pPr>
+              <w:jc w:val="center"/>
+            </w:pPr>
+            <w:r>
+              <w:t>Trying to commit/push changes but the repository is not responding or is down.</w:t>
+            </w:r>
+          </w:p>
+        </w:tc>
+        <w:tc>
+          <w:tcPr>
+            <w:tcW w:w="1743" w:type="dxa"/>
+          </w:tcPr>
+          <w:p>
+            <w:pPr>
+              <w:jc w:val="center"/>
+            </w:pPr>
+            <w:r>
+              <w:t>Low</w:t>
+            </w:r>
+          </w:p>
+        </w:tc>
+        <w:tc>
+          <w:tcPr>
+            <w:tcW w:w="1744" w:type="dxa"/>
+          </w:tcPr>
+          <w:p>
+            <w:pPr>
+              <w:jc w:val="center"/>
+            </w:pPr>
+            <w:r>
+              <w:t>High</w:t>
+            </w:r>
+          </w:p>
+        </w:tc>
+        <w:tc>
+          <w:tcPr>
+            <w:tcW w:w="1744" w:type="dxa"/>
+          </w:tcPr>
+          <w:p>
+            <w:pPr>
+              <w:jc w:val="center"/>
+            </w:pPr>
+            <w:r>
+              <w:t>Git</w:t>
+            </w:r>
+          </w:p>
+        </w:tc>
+        <w:tc>
+          <w:tcPr>
+            <w:tcW w:w="1744" w:type="dxa"/>
+          </w:tcPr>
+          <w:p>
+            <w:pPr>
+              <w:jc w:val="center"/>
+            </w:pPr>
+            <w:r>
+              <w:t xml:space="preserve">Contacting Git staff members. </w:t>
+            </w:r>
+          </w:p>
+        </w:tc>
+        <w:tc>
+          <w:tcPr>
+            <w:tcW w:w="1744" w:type="dxa"/>
+          </w:tcPr>
+          <w:p>
+            <w:pPr>
+              <w:jc w:val="center"/>
+            </w:pPr>
+            <w:r>
+              <w:t>Having a backup repository where you could upload your work, for example in the cloud.</w:t>
             </w:r>
           </w:p>
         </w:tc>

</xml_diff>